<commit_message>
revisao pronta proj1 e 2
</commit_message>
<xml_diff>
--- a/RevisaoDeProjeto1e2.docx
+++ b/RevisaoDeProjeto1e2.docx
@@ -7,8 +7,8 @@
         <w:jc w:val="center"/>
         <w:rPr>
           <w:rFonts w:ascii="Arial" w:hAnsi="Arial" w:cs="Arial"/>
-          <w:sz w:val="40"/>
-          <w:szCs w:val="28"/>
+          <w:sz w:val="24"/>
+          <w:szCs w:val="24"/>
           <w:lang w:val="en-GB"/>
         </w:rPr>
       </w:pPr>
@@ -16,21 +16,30 @@
       <w:r>
         <w:rPr>
           <w:rFonts w:ascii="Arial" w:hAnsi="Arial" w:cs="Arial"/>
-          <w:sz w:val="40"/>
-          <w:szCs w:val="28"/>
+          <w:sz w:val="36"/>
+          <w:szCs w:val="36"/>
           <w:lang w:val="en-GB"/>
         </w:rPr>
         <w:t>Projeto</w:t>
       </w:r>
+      <w:r>
+        <w:rPr>
+          <w:rFonts w:ascii="Arial" w:hAnsi="Arial" w:cs="Arial"/>
+          <w:sz w:val="24"/>
+          <w:szCs w:val="24"/>
+          <w:lang w:val="en-GB"/>
+        </w:rPr>
+        <w:t xml:space="preserve"> </w:t>
+      </w:r>
       <w:proofErr w:type="spellEnd"/>
       <w:r>
         <w:rPr>
           <w:rFonts w:ascii="Arial" w:hAnsi="Arial" w:cs="Arial"/>
-          <w:sz w:val="40"/>
-          <w:szCs w:val="28"/>
+          <w:sz w:val="24"/>
+          <w:szCs w:val="24"/>
           <w:lang w:val="en-GB"/>
         </w:rPr>
-        <w:t xml:space="preserve"> 1</w:t>
+        <w:t>1</w:t>
       </w:r>
     </w:p>
     <w:p>
@@ -42,39 +51,39 @@
         </w:numPr>
         <w:rPr>
           <w:rFonts w:ascii="Arial" w:hAnsi="Arial" w:cs="Arial"/>
-          <w:sz w:val="28"/>
-          <w:szCs w:val="28"/>
-        </w:rPr>
-      </w:pPr>
-      <w:r>
-        <w:rPr>
-          <w:rFonts w:ascii="Arial" w:hAnsi="Arial" w:cs="Arial"/>
-          <w:sz w:val="28"/>
-          <w:szCs w:val="28"/>
+          <w:sz w:val="24"/>
+          <w:szCs w:val="24"/>
+        </w:rPr>
+      </w:pPr>
+      <w:r>
+        <w:rPr>
+          <w:rFonts w:ascii="Arial" w:hAnsi="Arial" w:cs="Arial"/>
+          <w:sz w:val="24"/>
+          <w:szCs w:val="24"/>
         </w:rPr>
         <w:t xml:space="preserve"> SegmentoVideo</w:t>
       </w:r>
       <w:r>
         <w:rPr>
           <w:rFonts w:ascii="Arial" w:hAnsi="Arial" w:cs="Arial"/>
-          <w:sz w:val="28"/>
-          <w:szCs w:val="28"/>
+          <w:sz w:val="24"/>
+          <w:szCs w:val="24"/>
         </w:rPr>
         <w:t xml:space="preserve"> sem</w:t>
       </w:r>
       <w:r>
         <w:rPr>
           <w:rFonts w:ascii="Arial" w:hAnsi="Arial" w:cs="Arial"/>
-          <w:sz w:val="28"/>
-          <w:szCs w:val="28"/>
+          <w:sz w:val="24"/>
+          <w:szCs w:val="24"/>
         </w:rPr>
         <w:t xml:space="preserve"> o atributo “Duração”</w:t>
       </w:r>
       <w:r>
         <w:rPr>
           <w:rFonts w:ascii="Arial" w:hAnsi="Arial" w:cs="Arial"/>
-          <w:sz w:val="28"/>
-          <w:szCs w:val="28"/>
+          <w:sz w:val="24"/>
+          <w:szCs w:val="24"/>
         </w:rPr>
         <w:t>:</w:t>
       </w:r>
@@ -89,16 +98,16 @@
         <w:rPr>
           <w:rFonts w:ascii="Arial" w:hAnsi="Arial" w:cs="Arial"/>
           <w:b/>
-          <w:sz w:val="28"/>
-          <w:szCs w:val="28"/>
+          <w:sz w:val="24"/>
+          <w:szCs w:val="24"/>
         </w:rPr>
       </w:pPr>
       <w:r>
         <w:rPr>
           <w:rFonts w:ascii="Arial" w:hAnsi="Arial" w:cs="Arial"/>
           <w:b/>
-          <w:sz w:val="28"/>
-          <w:szCs w:val="28"/>
+          <w:sz w:val="24"/>
+          <w:szCs w:val="24"/>
         </w:rPr>
         <w:t>Erro de copia</w:t>
       </w:r>
@@ -112,15 +121,15 @@
         </w:numPr>
         <w:rPr>
           <w:rFonts w:ascii="Arial" w:hAnsi="Arial" w:cs="Arial"/>
-          <w:sz w:val="28"/>
-          <w:szCs w:val="28"/>
-        </w:rPr>
-      </w:pPr>
-      <w:r>
-        <w:rPr>
-          <w:rFonts w:ascii="Arial" w:hAnsi="Arial" w:cs="Arial"/>
-          <w:sz w:val="28"/>
-          <w:szCs w:val="28"/>
+          <w:sz w:val="24"/>
+          <w:szCs w:val="24"/>
+        </w:rPr>
+      </w:pPr>
+      <w:r>
+        <w:rPr>
+          <w:rFonts w:ascii="Arial" w:hAnsi="Arial" w:cs="Arial"/>
+          <w:sz w:val="24"/>
+          <w:szCs w:val="24"/>
         </w:rPr>
         <w:t>Local não como Entidade:</w:t>
       </w:r>
@@ -134,15 +143,15 @@
         </w:numPr>
         <w:rPr>
           <w:rFonts w:ascii="Arial" w:hAnsi="Arial" w:cs="Arial"/>
-          <w:sz w:val="28"/>
-          <w:szCs w:val="28"/>
-        </w:rPr>
-      </w:pPr>
-      <w:r>
-        <w:rPr>
-          <w:rFonts w:ascii="Arial" w:hAnsi="Arial" w:cs="Arial"/>
-          <w:sz w:val="28"/>
-          <w:szCs w:val="28"/>
+          <w:sz w:val="24"/>
+          <w:szCs w:val="24"/>
+        </w:rPr>
+      </w:pPr>
+      <w:r>
+        <w:rPr>
+          <w:rFonts w:ascii="Arial" w:hAnsi="Arial" w:cs="Arial"/>
+          <w:sz w:val="24"/>
+          <w:szCs w:val="24"/>
         </w:rPr>
         <w:t>Apenas é utilizado 2 vezes</w:t>
       </w:r>
@@ -156,15 +165,15 @@
         </w:numPr>
         <w:rPr>
           <w:rFonts w:ascii="Arial" w:hAnsi="Arial" w:cs="Arial"/>
-          <w:sz w:val="28"/>
-          <w:szCs w:val="28"/>
-        </w:rPr>
-      </w:pPr>
-      <w:r>
-        <w:rPr>
-          <w:rFonts w:ascii="Arial" w:hAnsi="Arial" w:cs="Arial"/>
-          <w:sz w:val="28"/>
-          <w:szCs w:val="28"/>
+          <w:sz w:val="24"/>
+          <w:szCs w:val="24"/>
+        </w:rPr>
+      </w:pPr>
+      <w:r>
+        <w:rPr>
+          <w:rFonts w:ascii="Arial" w:hAnsi="Arial" w:cs="Arial"/>
+          <w:sz w:val="24"/>
+          <w:szCs w:val="24"/>
         </w:rPr>
         <w:t xml:space="preserve">A entidade tem apenas uma </w:t>
       </w:r>
@@ -172,8 +181,8 @@
       <w:r>
         <w:rPr>
           <w:rFonts w:ascii="Arial" w:hAnsi="Arial" w:cs="Arial"/>
-          <w:sz w:val="28"/>
-          <w:szCs w:val="28"/>
+          <w:sz w:val="24"/>
+          <w:szCs w:val="24"/>
         </w:rPr>
         <w:t>string</w:t>
       </w:r>
@@ -181,8 +190,8 @@
       <w:r>
         <w:rPr>
           <w:rFonts w:ascii="Arial" w:hAnsi="Arial" w:cs="Arial"/>
-          <w:sz w:val="28"/>
-          <w:szCs w:val="28"/>
+          <w:sz w:val="24"/>
+          <w:szCs w:val="24"/>
         </w:rPr>
         <w:t>, assim não faria sentido ser uma entidade</w:t>
       </w:r>
@@ -196,80 +205,24 @@
         </w:numPr>
         <w:rPr>
           <w:rFonts w:ascii="Arial" w:hAnsi="Arial" w:cs="Arial"/>
-          <w:sz w:val="28"/>
-          <w:szCs w:val="28"/>
-        </w:rPr>
-      </w:pPr>
-      <w:r>
-        <w:rPr>
-          <w:rFonts w:ascii="Arial" w:hAnsi="Arial" w:cs="Arial"/>
-          <w:sz w:val="28"/>
-          <w:szCs w:val="28"/>
-        </w:rPr>
-        <w:t>Ainda pensamos colocar uma entidade local com o</w:t>
-      </w:r>
-      <w:r>
-        <w:rPr>
-          <w:rFonts w:ascii="Arial" w:hAnsi="Arial" w:cs="Arial"/>
-          <w:sz w:val="28"/>
-          <w:szCs w:val="28"/>
-        </w:rPr>
-        <w:t>s atributos</w:t>
-      </w:r>
-      <w:r>
-        <w:rPr>
-          <w:rFonts w:ascii="Arial" w:hAnsi="Arial" w:cs="Arial"/>
-          <w:sz w:val="28"/>
-          <w:szCs w:val="28"/>
-        </w:rPr>
-        <w:t xml:space="preserve"> </w:t>
-      </w:r>
-      <w:r>
-        <w:rPr>
-          <w:rFonts w:ascii="Arial" w:hAnsi="Arial" w:cs="Arial"/>
-          <w:sz w:val="28"/>
-          <w:szCs w:val="28"/>
-        </w:rPr>
-        <w:t>“</w:t>
-      </w:r>
-      <w:r>
-        <w:rPr>
-          <w:rFonts w:ascii="Arial" w:hAnsi="Arial" w:cs="Arial"/>
-          <w:sz w:val="28"/>
-          <w:szCs w:val="28"/>
-        </w:rPr>
-        <w:t>tipo de local</w:t>
-      </w:r>
-      <w:r>
-        <w:rPr>
-          <w:rFonts w:ascii="Arial" w:hAnsi="Arial" w:cs="Arial"/>
-          <w:sz w:val="28"/>
-          <w:szCs w:val="28"/>
-        </w:rPr>
-        <w:t>”</w:t>
-      </w:r>
-      <w:r>
-        <w:rPr>
-          <w:rFonts w:ascii="Arial" w:hAnsi="Arial" w:cs="Arial"/>
-          <w:sz w:val="28"/>
-          <w:szCs w:val="28"/>
-        </w:rPr>
-        <w:t xml:space="preserve"> e </w:t>
-      </w:r>
-      <w:r>
-        <w:rPr>
-          <w:rFonts w:ascii="Arial" w:hAnsi="Arial" w:cs="Arial"/>
-          <w:sz w:val="28"/>
-          <w:szCs w:val="28"/>
-        </w:rPr>
-        <w:t>“</w:t>
+          <w:sz w:val="24"/>
+          <w:szCs w:val="24"/>
+        </w:rPr>
+      </w:pPr>
+      <w:r>
+        <w:rPr>
+          <w:rFonts w:ascii="Arial" w:hAnsi="Arial" w:cs="Arial"/>
+          <w:sz w:val="24"/>
+          <w:szCs w:val="24"/>
+        </w:rPr>
+        <w:t>Ainda pensamos colocar uma entidade local com os atributos “tipo de local” e “</w:t>
       </w:r>
       <w:proofErr w:type="spellStart"/>
       <w:r>
         <w:rPr>
           <w:rFonts w:ascii="Arial" w:hAnsi="Arial" w:cs="Arial"/>
-          <w:sz w:val="28"/>
-          <w:szCs w:val="28"/>
+          <w:sz w:val="24"/>
+          <w:szCs w:val="24"/>
         </w:rPr>
         <w:t>moradaLocal</w:t>
       </w:r>
@@ -277,52 +230,26 @@
       <w:r>
         <w:rPr>
           <w:rFonts w:ascii="Arial" w:hAnsi="Arial" w:cs="Arial"/>
-          <w:sz w:val="28"/>
-          <w:szCs w:val="28"/>
-        </w:rPr>
-        <w:t>”</w:t>
-      </w:r>
-      <w:r>
-        <w:rPr>
-          <w:rFonts w:ascii="Arial" w:hAnsi="Arial" w:cs="Arial"/>
-          <w:sz w:val="28"/>
-          <w:szCs w:val="28"/>
-        </w:rPr>
-        <w:t xml:space="preserve">, visto que falam no tipo no </w:t>
-      </w:r>
-      <w:proofErr w:type="gramStart"/>
-      <w:r>
-        <w:rPr>
-          <w:rFonts w:ascii="Arial" w:hAnsi="Arial" w:cs="Arial"/>
-          <w:sz w:val="28"/>
-          <w:szCs w:val="28"/>
-        </w:rPr>
-        <w:t>inicio</w:t>
-      </w:r>
-      <w:proofErr w:type="gramEnd"/>
-      <w:r>
-        <w:rPr>
-          <w:rFonts w:ascii="Arial" w:hAnsi="Arial" w:cs="Arial"/>
-          <w:sz w:val="28"/>
-          <w:szCs w:val="28"/>
-        </w:rPr>
-        <w:t xml:space="preserve"> do projeto. No entanto</w:t>
-      </w:r>
-      <w:r>
-        <w:rPr>
-          <w:rFonts w:ascii="Arial" w:hAnsi="Arial" w:cs="Arial"/>
-          <w:sz w:val="28"/>
-          <w:szCs w:val="28"/>
-        </w:rPr>
-        <w:t xml:space="preserve"> a</w:t>
-      </w:r>
-      <w:r>
-        <w:rPr>
-          <w:rFonts w:ascii="Arial" w:hAnsi="Arial" w:cs="Arial"/>
-          <w:sz w:val="28"/>
-          <w:szCs w:val="28"/>
-        </w:rPr>
-        <w:t xml:space="preserve"> camara não faria sentido ter o tipo local</w:t>
+          <w:sz w:val="24"/>
+          <w:szCs w:val="24"/>
+        </w:rPr>
+        <w:t xml:space="preserve">”, visto que falam no tipo no </w:t>
+      </w:r>
+      <w:r>
+        <w:rPr>
+          <w:rFonts w:ascii="Arial" w:hAnsi="Arial" w:cs="Arial"/>
+          <w:sz w:val="24"/>
+          <w:szCs w:val="24"/>
+        </w:rPr>
+        <w:t>início</w:t>
+      </w:r>
+      <w:r>
+        <w:rPr>
+          <w:rFonts w:ascii="Arial" w:hAnsi="Arial" w:cs="Arial"/>
+          <w:sz w:val="24"/>
+          <w:szCs w:val="24"/>
+        </w:rPr>
+        <w:t xml:space="preserve"> do projeto. No entanto a camara não faria sentido ter o tipo local</w:t>
       </w:r>
     </w:p>
     <w:p>
@@ -334,15 +261,15 @@
         </w:numPr>
         <w:rPr>
           <w:rFonts w:ascii="Arial" w:hAnsi="Arial" w:cs="Arial"/>
-          <w:sz w:val="28"/>
-          <w:szCs w:val="28"/>
-        </w:rPr>
-      </w:pPr>
-      <w:r>
-        <w:rPr>
-          <w:rFonts w:ascii="Arial" w:hAnsi="Arial" w:cs="Arial"/>
-          <w:sz w:val="28"/>
-          <w:szCs w:val="28"/>
+          <w:sz w:val="24"/>
+          <w:szCs w:val="24"/>
+        </w:rPr>
+      </w:pPr>
+      <w:r>
+        <w:rPr>
+          <w:rFonts w:ascii="Arial" w:hAnsi="Arial" w:cs="Arial"/>
+          <w:sz w:val="24"/>
+          <w:szCs w:val="24"/>
         </w:rPr>
         <w:t>Texto não como atributo:</w:t>
       </w:r>
@@ -356,15 +283,15 @@
         </w:numPr>
         <w:rPr>
           <w:rFonts w:ascii="Arial" w:hAnsi="Arial" w:cs="Arial"/>
-          <w:sz w:val="28"/>
-          <w:szCs w:val="28"/>
-        </w:rPr>
-      </w:pPr>
-      <w:r>
-        <w:rPr>
-          <w:rFonts w:ascii="Arial" w:hAnsi="Arial" w:cs="Arial"/>
-          <w:sz w:val="28"/>
-          <w:szCs w:val="28"/>
+          <w:sz w:val="24"/>
+          <w:szCs w:val="24"/>
+        </w:rPr>
+      </w:pPr>
+      <w:r>
+        <w:rPr>
+          <w:rFonts w:ascii="Arial" w:hAnsi="Arial" w:cs="Arial"/>
+          <w:sz w:val="24"/>
+          <w:szCs w:val="24"/>
         </w:rPr>
         <w:t xml:space="preserve">Interpretamos do enunciado que o texto era a data da auditoria e o período temporal </w:t>
       </w:r>
@@ -372,8 +299,8 @@
       <w:r>
         <w:rPr>
           <w:rFonts w:ascii="Arial" w:hAnsi="Arial" w:cs="Arial"/>
-          <w:sz w:val="28"/>
-          <w:szCs w:val="28"/>
+          <w:sz w:val="24"/>
+          <w:szCs w:val="24"/>
         </w:rPr>
         <w:t>audidato</w:t>
       </w:r>
@@ -381,8 +308,8 @@
       <w:r>
         <w:rPr>
           <w:rFonts w:ascii="Arial" w:hAnsi="Arial" w:cs="Arial"/>
-          <w:sz w:val="28"/>
-          <w:szCs w:val="28"/>
+          <w:sz w:val="24"/>
+          <w:szCs w:val="24"/>
         </w:rPr>
         <w:t xml:space="preserve">: “produzindo um texto, </w:t>
       </w:r>
@@ -390,35 +317,33 @@
         <w:rPr>
           <w:rFonts w:ascii="Arial" w:hAnsi="Arial" w:cs="Arial"/>
           <w:b/>
-          <w:sz w:val="28"/>
-          <w:szCs w:val="28"/>
+          <w:sz w:val="24"/>
+          <w:szCs w:val="24"/>
         </w:rPr>
         <w:t>com</w:t>
       </w:r>
       <w:r>
         <w:rPr>
           <w:rFonts w:ascii="Arial" w:hAnsi="Arial" w:cs="Arial"/>
-          <w:sz w:val="28"/>
-          <w:szCs w:val="28"/>
+          <w:sz w:val="24"/>
+          <w:szCs w:val="24"/>
         </w:rPr>
         <w:t xml:space="preserve"> uma data da auditoria, e um período temporal </w:t>
       </w:r>
-      <w:proofErr w:type="spellStart"/>
       <w:proofErr w:type="gramStart"/>
       <w:r>
         <w:rPr>
           <w:rFonts w:ascii="Arial" w:hAnsi="Arial" w:cs="Arial"/>
-          <w:sz w:val="28"/>
-          <w:szCs w:val="28"/>
-        </w:rPr>
-        <w:t>audidato</w:t>
-      </w:r>
-      <w:proofErr w:type="spellEnd"/>
-      <w:r>
-        <w:rPr>
-          <w:rFonts w:ascii="Arial" w:hAnsi="Arial" w:cs="Arial"/>
-          <w:sz w:val="28"/>
-          <w:szCs w:val="28"/>
+          <w:sz w:val="24"/>
+          <w:szCs w:val="24"/>
+        </w:rPr>
+        <w:t>auditado</w:t>
+      </w:r>
+      <w:r>
+        <w:rPr>
+          <w:rFonts w:ascii="Arial" w:hAnsi="Arial" w:cs="Arial"/>
+          <w:sz w:val="24"/>
+          <w:szCs w:val="24"/>
         </w:rPr>
         <w:t>“</w:t>
       </w:r>
@@ -433,15 +358,15 @@
         </w:numPr>
         <w:rPr>
           <w:rFonts w:ascii="Arial" w:hAnsi="Arial" w:cs="Arial"/>
-          <w:sz w:val="28"/>
-          <w:szCs w:val="28"/>
-        </w:rPr>
-      </w:pPr>
-      <w:r>
-        <w:rPr>
-          <w:rFonts w:ascii="Arial" w:hAnsi="Arial" w:cs="Arial"/>
-          <w:sz w:val="28"/>
-          <w:szCs w:val="28"/>
+          <w:sz w:val="24"/>
+          <w:szCs w:val="24"/>
+        </w:rPr>
+      </w:pPr>
+      <w:r>
+        <w:rPr>
+          <w:rFonts w:ascii="Arial" w:hAnsi="Arial" w:cs="Arial"/>
+          <w:sz w:val="24"/>
+          <w:szCs w:val="24"/>
         </w:rPr>
         <w:t>Objeto de Interesse como Entidade:</w:t>
       </w:r>
@@ -455,15 +380,15 @@
         </w:numPr>
         <w:rPr>
           <w:rFonts w:ascii="Arial" w:hAnsi="Arial" w:cs="Arial"/>
-          <w:sz w:val="28"/>
-          <w:szCs w:val="28"/>
-        </w:rPr>
-      </w:pPr>
-      <w:r>
-        <w:rPr>
-          <w:rFonts w:ascii="Arial" w:hAnsi="Arial" w:cs="Arial"/>
-          <w:sz w:val="28"/>
-          <w:szCs w:val="28"/>
+          <w:sz w:val="24"/>
+          <w:szCs w:val="24"/>
+        </w:rPr>
+      </w:pPr>
+      <w:r>
+        <w:rPr>
+          <w:rFonts w:ascii="Arial" w:hAnsi="Arial" w:cs="Arial"/>
+          <w:sz w:val="24"/>
+          <w:szCs w:val="24"/>
         </w:rPr>
         <w:t xml:space="preserve">No enunciado é especificado que os </w:t>
       </w:r>
@@ -471,8 +396,8 @@
       <w:r>
         <w:rPr>
           <w:rFonts w:ascii="Arial" w:hAnsi="Arial" w:cs="Arial"/>
-          <w:sz w:val="28"/>
-          <w:szCs w:val="28"/>
+          <w:sz w:val="24"/>
+          <w:szCs w:val="24"/>
         </w:rPr>
         <w:t>EventosEmergencia</w:t>
       </w:r>
@@ -480,8 +405,8 @@
       <w:r>
         <w:rPr>
           <w:rFonts w:ascii="Arial" w:hAnsi="Arial" w:cs="Arial"/>
-          <w:sz w:val="28"/>
-          <w:szCs w:val="28"/>
+          <w:sz w:val="24"/>
+          <w:szCs w:val="24"/>
         </w:rPr>
         <w:t xml:space="preserve"> têm associado Objetos de Interesse que são identificados sequencialmente.</w:t>
       </w:r>
@@ -495,16 +420,16 @@
         </w:numPr>
         <w:rPr>
           <w:rFonts w:ascii="Arial" w:hAnsi="Arial" w:cs="Arial"/>
-          <w:sz w:val="28"/>
-          <w:szCs w:val="28"/>
+          <w:sz w:val="24"/>
+          <w:szCs w:val="24"/>
           <w:lang w:val="en-GB"/>
         </w:rPr>
       </w:pPr>
       <w:r>
         <w:rPr>
           <w:rFonts w:ascii="Arial" w:hAnsi="Arial" w:cs="Arial"/>
-          <w:sz w:val="28"/>
-          <w:szCs w:val="28"/>
+          <w:sz w:val="24"/>
+          <w:szCs w:val="24"/>
           <w:lang w:val="en-GB"/>
         </w:rPr>
         <w:t>No covers overlaps (</w:t>
@@ -513,8 +438,8 @@
       <w:r>
         <w:rPr>
           <w:rFonts w:ascii="Arial" w:hAnsi="Arial" w:cs="Arial"/>
-          <w:sz w:val="28"/>
-          <w:szCs w:val="28"/>
+          <w:sz w:val="24"/>
+          <w:szCs w:val="24"/>
           <w:lang w:val="en-GB"/>
         </w:rPr>
         <w:t>eles</w:t>
@@ -523,37 +448,28 @@
       <w:r>
         <w:rPr>
           <w:rFonts w:ascii="Arial" w:hAnsi="Arial" w:cs="Arial"/>
-          <w:sz w:val="28"/>
-          <w:szCs w:val="28"/>
+          <w:sz w:val="24"/>
+          <w:szCs w:val="24"/>
           <w:lang w:val="en-GB"/>
         </w:rPr>
-        <w:t>) covers no over</w:t>
-      </w:r>
-      <w:r>
-        <w:rPr>
-          <w:rFonts w:ascii="Arial" w:hAnsi="Arial" w:cs="Arial"/>
-          <w:sz w:val="28"/>
-          <w:szCs w:val="28"/>
+        <w:t>) covers no overlaps(</w:t>
+      </w:r>
+      <w:proofErr w:type="spellStart"/>
+      <w:r>
+        <w:rPr>
+          <w:rFonts w:ascii="Arial" w:hAnsi="Arial" w:cs="Arial"/>
+          <w:sz w:val="24"/>
+          <w:szCs w:val="24"/>
           <w:lang w:val="en-GB"/>
         </w:rPr>
-        <w:t>laps(</w:t>
-      </w:r>
-      <w:proofErr w:type="spellStart"/>
-      <w:r>
-        <w:rPr>
-          <w:rFonts w:ascii="Arial" w:hAnsi="Arial" w:cs="Arial"/>
-          <w:sz w:val="28"/>
-          <w:szCs w:val="28"/>
-          <w:lang w:val="en-GB"/>
-        </w:rPr>
         <w:t>nós</w:t>
       </w:r>
       <w:proofErr w:type="spellEnd"/>
       <w:r>
         <w:rPr>
           <w:rFonts w:ascii="Arial" w:hAnsi="Arial" w:cs="Arial"/>
-          <w:sz w:val="28"/>
-          <w:szCs w:val="28"/>
+          <w:sz w:val="24"/>
+          <w:szCs w:val="24"/>
           <w:lang w:val="en-GB"/>
         </w:rPr>
         <w:t>):</w:t>
@@ -568,33 +484,17 @@
         </w:numPr>
         <w:rPr>
           <w:rFonts w:ascii="Arial" w:hAnsi="Arial" w:cs="Arial"/>
-          <w:sz w:val="28"/>
-          <w:szCs w:val="28"/>
-        </w:rPr>
-      </w:pPr>
-      <w:r>
-        <w:rPr>
-          <w:rFonts w:ascii="Arial" w:hAnsi="Arial" w:cs="Arial"/>
-          <w:sz w:val="28"/>
-          <w:szCs w:val="28"/>
-        </w:rPr>
-        <w:t>“Podem ser mobilizados meios de combate, meios de Socorro e meio</w:t>
-      </w:r>
-      <w:r>
-        <w:rPr>
-          <w:rFonts w:ascii="Arial" w:hAnsi="Arial" w:cs="Arial"/>
-          <w:sz w:val="28"/>
-          <w:szCs w:val="28"/>
-        </w:rPr>
-        <w:t>s de apoio</w:t>
-      </w:r>
-      <w:r>
-        <w:rPr>
-          <w:rFonts w:ascii="Arial" w:hAnsi="Arial" w:cs="Arial"/>
-          <w:sz w:val="28"/>
-          <w:szCs w:val="28"/>
-        </w:rPr>
-        <w:t>”</w:t>
+          <w:sz w:val="24"/>
+          <w:szCs w:val="24"/>
+        </w:rPr>
+      </w:pPr>
+      <w:r>
+        <w:rPr>
+          <w:rFonts w:ascii="Arial" w:hAnsi="Arial" w:cs="Arial"/>
+          <w:sz w:val="24"/>
+          <w:szCs w:val="24"/>
+        </w:rPr>
+        <w:t>“Podem ser mobilizados meios de combate, meios de Socorro e meios de apoio”</w:t>
       </w:r>
     </w:p>
     <w:p>
@@ -606,15 +506,15 @@
         </w:numPr>
         <w:rPr>
           <w:rFonts w:ascii="Arial" w:hAnsi="Arial" w:cs="Arial"/>
-          <w:sz w:val="28"/>
-          <w:szCs w:val="28"/>
-        </w:rPr>
-      </w:pPr>
-      <w:r>
-        <w:rPr>
-          <w:rFonts w:ascii="Arial" w:hAnsi="Arial" w:cs="Arial"/>
-          <w:sz w:val="28"/>
-          <w:szCs w:val="28"/>
+          <w:sz w:val="24"/>
+          <w:szCs w:val="24"/>
+        </w:rPr>
+      </w:pPr>
+      <w:r>
+        <w:rPr>
+          <w:rFonts w:ascii="Arial" w:hAnsi="Arial" w:cs="Arial"/>
+          <w:sz w:val="24"/>
+          <w:szCs w:val="24"/>
         </w:rPr>
         <w:t>Interpretamos que se um meio é de combate então não é de apoio</w:t>
       </w:r>
@@ -624,8 +524,8 @@
         <w:jc w:val="center"/>
         <w:rPr>
           <w:rFonts w:ascii="Arial" w:hAnsi="Arial" w:cs="Arial"/>
-          <w:sz w:val="40"/>
-          <w:szCs w:val="28"/>
+          <w:sz w:val="36"/>
+          <w:szCs w:val="36"/>
           <w:lang w:val="en-GB"/>
         </w:rPr>
       </w:pPr>
@@ -633,8 +533,8 @@
       <w:r>
         <w:rPr>
           <w:rFonts w:ascii="Arial" w:hAnsi="Arial" w:cs="Arial"/>
-          <w:sz w:val="40"/>
-          <w:szCs w:val="28"/>
+          <w:sz w:val="36"/>
+          <w:szCs w:val="36"/>
           <w:lang w:val="en-GB"/>
         </w:rPr>
         <w:t>Projeto</w:t>
@@ -643,8 +543,8 @@
       <w:r>
         <w:rPr>
           <w:rFonts w:ascii="Arial" w:hAnsi="Arial" w:cs="Arial"/>
-          <w:sz w:val="40"/>
-          <w:szCs w:val="28"/>
+          <w:sz w:val="24"/>
+          <w:szCs w:val="24"/>
           <w:lang w:val="en-GB"/>
         </w:rPr>
         <w:t xml:space="preserve"> </w:t>
@@ -652,8 +552,8 @@
       <w:r>
         <w:rPr>
           <w:rFonts w:ascii="Arial" w:hAnsi="Arial" w:cs="Arial"/>
-          <w:sz w:val="40"/>
-          <w:szCs w:val="28"/>
+          <w:sz w:val="36"/>
+          <w:szCs w:val="36"/>
           <w:lang w:val="en-GB"/>
         </w:rPr>
         <w:t>2</w:t>
@@ -668,43 +568,41 @@
         </w:numPr>
         <w:rPr>
           <w:rFonts w:ascii="Arial" w:hAnsi="Arial" w:cs="Arial"/>
-          <w:sz w:val="28"/>
-          <w:szCs w:val="28"/>
-        </w:rPr>
-      </w:pPr>
-      <w:r>
-        <w:rPr>
-          <w:rFonts w:ascii="Arial" w:hAnsi="Arial" w:cs="Arial"/>
-          <w:sz w:val="28"/>
-          <w:szCs w:val="28"/>
+          <w:sz w:val="24"/>
+          <w:szCs w:val="24"/>
+        </w:rPr>
+      </w:pPr>
+      <w:r>
+        <w:rPr>
+          <w:rFonts w:ascii="Arial" w:hAnsi="Arial" w:cs="Arial"/>
+          <w:sz w:val="24"/>
+          <w:szCs w:val="24"/>
         </w:rPr>
         <w:t xml:space="preserve"> </w:t>
       </w:r>
+      <w:r>
+        <w:rPr>
+          <w:rFonts w:ascii="Arial" w:hAnsi="Arial" w:cs="Arial"/>
+          <w:b/>
+          <w:sz w:val="24"/>
+          <w:szCs w:val="24"/>
+        </w:rPr>
+        <w:t>Esquecemo-nos</w:t>
+      </w:r>
+      <w:r>
+        <w:rPr>
+          <w:rFonts w:ascii="Arial" w:hAnsi="Arial" w:cs="Arial"/>
+          <w:sz w:val="24"/>
+          <w:szCs w:val="24"/>
+        </w:rPr>
+        <w:t xml:space="preserve"> de FK no </w:t>
+      </w:r>
       <w:proofErr w:type="spellStart"/>
       <w:r>
         <w:rPr>
           <w:rFonts w:ascii="Arial" w:hAnsi="Arial" w:cs="Arial"/>
-          <w:b/>
-          <w:sz w:val="28"/>
-          <w:szCs w:val="28"/>
-        </w:rPr>
-        <w:t>Esquecemonos</w:t>
-      </w:r>
-      <w:proofErr w:type="spellEnd"/>
-      <w:r>
-        <w:rPr>
-          <w:rFonts w:ascii="Arial" w:hAnsi="Arial" w:cs="Arial"/>
-          <w:sz w:val="28"/>
-          <w:szCs w:val="28"/>
-        </w:rPr>
-        <w:t xml:space="preserve"> de FK no </w:t>
-      </w:r>
-      <w:proofErr w:type="spellStart"/>
-      <w:r>
-        <w:rPr>
-          <w:rFonts w:ascii="Arial" w:hAnsi="Arial" w:cs="Arial"/>
-          <w:sz w:val="28"/>
-          <w:szCs w:val="28"/>
+          <w:sz w:val="24"/>
+          <w:szCs w:val="24"/>
         </w:rPr>
         <w:t>EventoEmergencia</w:t>
       </w:r>
@@ -719,16 +617,16 @@
         </w:numPr>
         <w:rPr>
           <w:rFonts w:ascii="Arial" w:hAnsi="Arial" w:cs="Arial"/>
-          <w:sz w:val="28"/>
-          <w:szCs w:val="28"/>
+          <w:sz w:val="24"/>
+          <w:szCs w:val="24"/>
         </w:rPr>
       </w:pPr>
       <w:proofErr w:type="spellStart"/>
       <w:r>
         <w:rPr>
           <w:rFonts w:ascii="Arial" w:hAnsi="Arial" w:cs="Arial"/>
-          <w:sz w:val="28"/>
-          <w:szCs w:val="28"/>
+          <w:sz w:val="24"/>
+          <w:szCs w:val="24"/>
         </w:rPr>
         <w:t>moradaLocal</w:t>
       </w:r>
@@ -743,15 +641,15 @@
         </w:numPr>
         <w:rPr>
           <w:rFonts w:ascii="Arial" w:hAnsi="Arial" w:cs="Arial"/>
-          <w:sz w:val="28"/>
-          <w:szCs w:val="28"/>
-        </w:rPr>
-      </w:pPr>
-      <w:r>
-        <w:rPr>
-          <w:rFonts w:ascii="Arial" w:hAnsi="Arial" w:cs="Arial"/>
-          <w:sz w:val="28"/>
-          <w:szCs w:val="28"/>
+          <w:sz w:val="24"/>
+          <w:szCs w:val="24"/>
+        </w:rPr>
+      </w:pPr>
+      <w:r>
+        <w:rPr>
+          <w:rFonts w:ascii="Arial" w:hAnsi="Arial" w:cs="Arial"/>
+          <w:sz w:val="24"/>
+          <w:szCs w:val="24"/>
         </w:rPr>
         <w:t xml:space="preserve">Não temos </w:t>
       </w:r>
@@ -759,8 +657,8 @@
       <w:r>
         <w:rPr>
           <w:rFonts w:ascii="Arial" w:hAnsi="Arial" w:cs="Arial"/>
-          <w:sz w:val="28"/>
-          <w:szCs w:val="28"/>
+          <w:sz w:val="24"/>
+          <w:szCs w:val="24"/>
         </w:rPr>
         <w:t>numProcessoSocorro</w:t>
       </w:r>
@@ -768,8 +666,8 @@
       <w:r>
         <w:rPr>
           <w:rFonts w:ascii="Arial" w:hAnsi="Arial" w:cs="Arial"/>
-          <w:sz w:val="28"/>
-          <w:szCs w:val="28"/>
+          <w:sz w:val="24"/>
+          <w:szCs w:val="24"/>
         </w:rPr>
         <w:t xml:space="preserve"> em </w:t>
       </w:r>
@@ -777,8 +675,8 @@
       <w:r>
         <w:rPr>
           <w:rFonts w:ascii="Arial" w:hAnsi="Arial" w:cs="Arial"/>
-          <w:sz w:val="28"/>
-          <w:szCs w:val="28"/>
+          <w:sz w:val="24"/>
+          <w:szCs w:val="24"/>
         </w:rPr>
         <w:t>EventoEmergencia</w:t>
       </w:r>
@@ -786,8 +684,8 @@
       <w:r>
         <w:rPr>
           <w:rFonts w:ascii="Arial" w:hAnsi="Arial" w:cs="Arial"/>
-          <w:sz w:val="28"/>
-          <w:szCs w:val="28"/>
+          <w:sz w:val="24"/>
+          <w:szCs w:val="24"/>
         </w:rPr>
         <w:t>:</w:t>
       </w:r>
@@ -801,15 +699,15 @@
         </w:numPr>
         <w:rPr>
           <w:rFonts w:ascii="Arial" w:hAnsi="Arial" w:cs="Arial"/>
-          <w:sz w:val="28"/>
-          <w:szCs w:val="28"/>
-        </w:rPr>
-      </w:pPr>
-      <w:r>
-        <w:rPr>
-          <w:rFonts w:ascii="Arial" w:hAnsi="Arial" w:cs="Arial"/>
-          <w:sz w:val="28"/>
-          <w:szCs w:val="28"/>
+          <w:sz w:val="24"/>
+          <w:szCs w:val="24"/>
+        </w:rPr>
+      </w:pPr>
+      <w:r>
+        <w:rPr>
+          <w:rFonts w:ascii="Arial" w:hAnsi="Arial" w:cs="Arial"/>
+          <w:sz w:val="24"/>
+          <w:szCs w:val="24"/>
         </w:rPr>
         <w:t xml:space="preserve">Temos a </w:t>
       </w:r>
@@ -817,8 +715,8 @@
       <w:r>
         <w:rPr>
           <w:rFonts w:ascii="Arial" w:hAnsi="Arial" w:cs="Arial"/>
-          <w:sz w:val="28"/>
-          <w:szCs w:val="28"/>
+          <w:sz w:val="24"/>
+          <w:szCs w:val="24"/>
         </w:rPr>
         <w:t>tabela Origina</w:t>
       </w:r>
@@ -826,8 +724,8 @@
       <w:r>
         <w:rPr>
           <w:rFonts w:ascii="Arial" w:hAnsi="Arial" w:cs="Arial"/>
-          <w:sz w:val="28"/>
-          <w:szCs w:val="28"/>
+          <w:sz w:val="24"/>
+          <w:szCs w:val="24"/>
         </w:rPr>
         <w:t xml:space="preserve"> + RI1</w:t>
       </w:r>
@@ -841,15 +739,15 @@
         </w:numPr>
         <w:rPr>
           <w:rFonts w:ascii="Arial" w:hAnsi="Arial" w:cs="Arial"/>
-          <w:sz w:val="28"/>
-          <w:szCs w:val="28"/>
-        </w:rPr>
-      </w:pPr>
-      <w:r>
-        <w:rPr>
-          <w:rFonts w:ascii="Arial" w:hAnsi="Arial" w:cs="Arial"/>
-          <w:sz w:val="28"/>
-          <w:szCs w:val="28"/>
+          <w:sz w:val="24"/>
+          <w:szCs w:val="24"/>
+        </w:rPr>
+      </w:pPr>
+      <w:r>
+        <w:rPr>
+          <w:rFonts w:ascii="Arial" w:hAnsi="Arial" w:cs="Arial"/>
+          <w:sz w:val="24"/>
+          <w:szCs w:val="24"/>
         </w:rPr>
         <w:t>Se fosse da maneira do professor teríamos 2 RI em vez de uma</w:t>
       </w:r>
@@ -863,15 +761,15 @@
         </w:numPr>
         <w:rPr>
           <w:rFonts w:ascii="Arial" w:hAnsi="Arial" w:cs="Arial"/>
-          <w:sz w:val="28"/>
-          <w:szCs w:val="28"/>
-        </w:rPr>
-      </w:pPr>
-      <w:r>
-        <w:rPr>
-          <w:rFonts w:ascii="Arial" w:hAnsi="Arial" w:cs="Arial"/>
-          <w:sz w:val="28"/>
-          <w:szCs w:val="28"/>
+          <w:sz w:val="24"/>
+          <w:szCs w:val="24"/>
+        </w:rPr>
+      </w:pPr>
+      <w:r>
+        <w:rPr>
+          <w:rFonts w:ascii="Arial" w:hAnsi="Arial" w:cs="Arial"/>
+          <w:sz w:val="24"/>
+          <w:szCs w:val="24"/>
         </w:rPr>
         <w:t xml:space="preserve">Na tabela Transporta/Alocado, </w:t>
       </w:r>
@@ -879,8 +777,8 @@
       <w:r>
         <w:rPr>
           <w:rFonts w:ascii="Arial" w:hAnsi="Arial" w:cs="Arial"/>
-          <w:sz w:val="28"/>
-          <w:szCs w:val="28"/>
+          <w:sz w:val="24"/>
+          <w:szCs w:val="24"/>
         </w:rPr>
         <w:t>numMeio</w:t>
       </w:r>
@@ -888,8 +786,8 @@
       <w:r>
         <w:rPr>
           <w:rFonts w:ascii="Arial" w:hAnsi="Arial" w:cs="Arial"/>
-          <w:sz w:val="28"/>
-          <w:szCs w:val="28"/>
+          <w:sz w:val="24"/>
+          <w:szCs w:val="24"/>
         </w:rPr>
         <w:t xml:space="preserve">, </w:t>
       </w:r>
@@ -897,8 +795,8 @@
       <w:r>
         <w:rPr>
           <w:rFonts w:ascii="Arial" w:hAnsi="Arial" w:cs="Arial"/>
-          <w:sz w:val="28"/>
-          <w:szCs w:val="28"/>
+          <w:sz w:val="24"/>
+          <w:szCs w:val="24"/>
         </w:rPr>
         <w:t>nomeEntidade</w:t>
       </w:r>
@@ -906,8 +804,8 @@
       <w:r>
         <w:rPr>
           <w:rFonts w:ascii="Arial" w:hAnsi="Arial" w:cs="Arial"/>
-          <w:sz w:val="28"/>
-          <w:szCs w:val="28"/>
+          <w:sz w:val="24"/>
+          <w:szCs w:val="24"/>
         </w:rPr>
         <w:t xml:space="preserve"> são FK de </w:t>
       </w:r>
@@ -915,41 +813,741 @@
       <w:r>
         <w:rPr>
           <w:rFonts w:ascii="Arial" w:hAnsi="Arial" w:cs="Arial"/>
-          <w:sz w:val="28"/>
-          <w:szCs w:val="28"/>
+          <w:sz w:val="24"/>
+          <w:szCs w:val="24"/>
         </w:rPr>
         <w:t>MeioSocorro</w:t>
       </w:r>
+      <w:proofErr w:type="spellEnd"/>
+      <w:r>
+        <w:rPr>
+          <w:rFonts w:ascii="Arial" w:hAnsi="Arial" w:cs="Arial"/>
+          <w:sz w:val="24"/>
+          <w:szCs w:val="24"/>
+        </w:rPr>
+        <w:t>/</w:t>
+      </w:r>
+      <w:proofErr w:type="spellStart"/>
+      <w:r>
+        <w:rPr>
+          <w:rFonts w:ascii="Arial" w:hAnsi="Arial" w:cs="Arial"/>
+          <w:sz w:val="24"/>
+          <w:szCs w:val="24"/>
+        </w:rPr>
+        <w:t>MeioApoio</w:t>
+      </w:r>
+      <w:proofErr w:type="spellEnd"/>
+    </w:p>
+    <w:p>
+      <w:pPr>
+        <w:rPr>
+          <w:rFonts w:ascii="Arial" w:hAnsi="Arial" w:cs="Arial"/>
+          <w:sz w:val="24"/>
+          <w:szCs w:val="24"/>
+        </w:rPr>
+      </w:pPr>
+    </w:p>
+    <w:p>
+      <w:pPr>
+        <w:rPr>
+          <w:rFonts w:ascii="Arial" w:hAnsi="Arial" w:cs="Arial"/>
+          <w:sz w:val="24"/>
+          <w:szCs w:val="24"/>
+        </w:rPr>
+      </w:pPr>
+    </w:p>
+    <w:p>
+      <w:pPr>
+        <w:rPr>
+          <w:rFonts w:ascii="Arial" w:hAnsi="Arial" w:cs="Arial"/>
+          <w:sz w:val="24"/>
+          <w:szCs w:val="24"/>
+        </w:rPr>
+      </w:pPr>
+    </w:p>
+    <w:p>
+      <w:pPr>
+        <w:rPr>
+          <w:rFonts w:ascii="Arial" w:hAnsi="Arial" w:cs="Arial"/>
+          <w:sz w:val="24"/>
+          <w:szCs w:val="24"/>
+        </w:rPr>
+      </w:pPr>
+    </w:p>
+    <w:p>
+      <w:pPr>
+        <w:rPr>
+          <w:rFonts w:ascii="Arial" w:hAnsi="Arial" w:cs="Arial"/>
+          <w:sz w:val="24"/>
+          <w:szCs w:val="24"/>
+        </w:rPr>
+      </w:pPr>
+    </w:p>
+    <w:p>
+      <w:pPr>
+        <w:rPr>
+          <w:rFonts w:ascii="Arial" w:hAnsi="Arial" w:cs="Arial"/>
+          <w:sz w:val="24"/>
+          <w:szCs w:val="24"/>
+        </w:rPr>
+      </w:pPr>
+    </w:p>
+    <w:p>
+      <w:pPr>
+        <w:rPr>
+          <w:rFonts w:ascii="Arial" w:hAnsi="Arial" w:cs="Arial"/>
+          <w:sz w:val="24"/>
+          <w:szCs w:val="24"/>
+        </w:rPr>
+      </w:pPr>
+    </w:p>
+    <w:p>
+      <w:pPr>
+        <w:rPr>
+          <w:rFonts w:ascii="Arial" w:hAnsi="Arial" w:cs="Arial"/>
+          <w:sz w:val="24"/>
+          <w:szCs w:val="24"/>
+        </w:rPr>
+      </w:pPr>
+    </w:p>
+    <w:p>
+      <w:pPr>
+        <w:rPr>
+          <w:rFonts w:ascii="Arial" w:hAnsi="Arial" w:cs="Arial"/>
+          <w:sz w:val="24"/>
+          <w:szCs w:val="24"/>
+        </w:rPr>
+      </w:pPr>
+    </w:p>
+    <w:p>
+      <w:pPr>
+        <w:rPr>
+          <w:rFonts w:ascii="Arial" w:hAnsi="Arial" w:cs="Arial"/>
+          <w:sz w:val="24"/>
+          <w:szCs w:val="24"/>
+        </w:rPr>
+      </w:pPr>
+    </w:p>
+    <w:p>
+      <w:pPr>
+        <w:rPr>
+          <w:rFonts w:ascii="Arial" w:hAnsi="Arial" w:cs="Arial"/>
+          <w:sz w:val="24"/>
+          <w:szCs w:val="24"/>
+        </w:rPr>
+      </w:pPr>
+    </w:p>
+    <w:p>
+      <w:pPr>
+        <w:rPr>
+          <w:rFonts w:ascii="Arial" w:hAnsi="Arial" w:cs="Arial"/>
+          <w:sz w:val="24"/>
+          <w:szCs w:val="24"/>
+        </w:rPr>
+      </w:pPr>
+    </w:p>
+    <w:p>
+      <w:pPr>
+        <w:rPr>
+          <w:rFonts w:ascii="Arial" w:hAnsi="Arial" w:cs="Arial"/>
+          <w:sz w:val="24"/>
+          <w:szCs w:val="24"/>
+        </w:rPr>
+      </w:pPr>
+    </w:p>
+    <w:p>
+      <w:pPr>
+        <w:rPr>
+          <w:rFonts w:ascii="Arial" w:hAnsi="Arial" w:cs="Arial"/>
+          <w:sz w:val="24"/>
+          <w:szCs w:val="24"/>
+        </w:rPr>
+      </w:pPr>
       <w:bookmarkStart w:id="0" w:name="_GoBack"/>
       <w:bookmarkEnd w:id="0"/>
+    </w:p>
+    <w:p>
+      <w:pPr>
+        <w:pStyle w:val="ListParagraph"/>
+        <w:numPr>
+          <w:ilvl w:val="0"/>
+          <w:numId w:val="1"/>
+        </w:numPr>
+        <w:rPr>
+          <w:rFonts w:ascii="Arial" w:hAnsi="Arial" w:cs="Arial"/>
+          <w:sz w:val="24"/>
+          <w:szCs w:val="24"/>
+        </w:rPr>
+      </w:pPr>
+      <w:r>
+        <w:rPr>
+          <w:rFonts w:ascii="Arial" w:hAnsi="Arial" w:cs="Arial"/>
+          <w:b/>
+          <w:sz w:val="24"/>
+          <w:szCs w:val="24"/>
+        </w:rPr>
+        <w:lastRenderedPageBreak/>
+        <w:t xml:space="preserve">Erro na </w:t>
+      </w:r>
+      <w:proofErr w:type="spellStart"/>
+      <w:r>
+        <w:rPr>
+          <w:rFonts w:ascii="Arial" w:hAnsi="Arial" w:cs="Arial"/>
+          <w:b/>
+          <w:sz w:val="24"/>
+          <w:szCs w:val="24"/>
+        </w:rPr>
+        <w:t>Algebra</w:t>
+      </w:r>
       <w:proofErr w:type="spellEnd"/>
       <w:r>
         <w:rPr>
           <w:rFonts w:ascii="Arial" w:hAnsi="Arial" w:cs="Arial"/>
-          <w:sz w:val="28"/>
-          <w:szCs w:val="28"/>
-        </w:rPr>
-        <w:t>/</w:t>
-      </w:r>
-      <w:proofErr w:type="spellStart"/>
-      <w:r>
-        <w:rPr>
-          <w:rFonts w:ascii="Arial" w:hAnsi="Arial" w:cs="Arial"/>
-          <w:sz w:val="28"/>
-          <w:szCs w:val="28"/>
-        </w:rPr>
-        <w:t>MeioApoio</w:t>
-      </w:r>
-      <w:proofErr w:type="spellEnd"/>
+          <w:sz w:val="24"/>
+          <w:szCs w:val="24"/>
+        </w:rPr>
+        <w:t xml:space="preserve"> exercício 5:</w:t>
+      </w:r>
+    </w:p>
+    <w:p>
+      <w:pPr>
+        <w:rPr>
+          <w:rFonts w:ascii="Arial" w:eastAsiaTheme="minorEastAsia" w:hAnsi="Arial" w:cs="Arial"/>
+          <w:sz w:val="20"/>
+          <w:szCs w:val="20"/>
+        </w:rPr>
+      </w:pPr>
+      <m:oMathPara>
+        <m:oMath>
+          <m:sSub>
+            <m:sSubPr>
+              <m:ctrlPr>
+                <w:rPr>
+                  <w:rFonts w:ascii="Cambria Math" w:eastAsiaTheme="minorEastAsia" w:hAnsi="Cambria Math" w:cs="Arial"/>
+                  <w:i/>
+                  <w:sz w:val="24"/>
+                  <w:szCs w:val="24"/>
+                </w:rPr>
+              </m:ctrlPr>
+            </m:sSubPr>
+            <m:e>
+              <m:r>
+                <w:rPr>
+                  <w:rFonts w:ascii="Cambria Math" w:eastAsiaTheme="minorEastAsia" w:hAnsi="Cambria Math" w:cs="Arial"/>
+                  <w:sz w:val="24"/>
+                  <w:szCs w:val="24"/>
+                </w:rPr>
+                <m:t>T</m:t>
+              </m:r>
+            </m:e>
+            <m:sub>
+              <m:r>
+                <w:rPr>
+                  <w:rFonts w:ascii="Cambria Math" w:eastAsiaTheme="minorEastAsia" w:hAnsi="Cambria Math" w:cs="Arial"/>
+                  <w:sz w:val="24"/>
+                  <w:szCs w:val="24"/>
+                </w:rPr>
+                <m:t>1</m:t>
+              </m:r>
+            </m:sub>
+          </m:sSub>
+          <m:r>
+            <w:rPr>
+              <w:rFonts w:ascii="Cambria Math" w:eastAsiaTheme="minorEastAsia" w:hAnsi="Cambria Math" w:cs="Arial"/>
+              <w:sz w:val="24"/>
+              <w:szCs w:val="24"/>
+            </w:rPr>
+            <m:t xml:space="preserve">←origina⋈ </m:t>
+          </m:r>
+          <m:sSub>
+            <m:sSubPr>
+              <m:ctrlPr>
+                <w:rPr>
+                  <w:rFonts w:ascii="Cambria Math" w:eastAsiaTheme="minorEastAsia" w:hAnsi="Cambria Math" w:cs="Arial"/>
+                  <w:i/>
+                  <w:sz w:val="24"/>
+                  <w:szCs w:val="24"/>
+                </w:rPr>
+              </m:ctrlPr>
+            </m:sSubPr>
+            <m:e>
+              <m:r>
+                <w:rPr>
+                  <w:rFonts w:ascii="Cambria Math" w:eastAsiaTheme="minorEastAsia" w:hAnsi="Cambria Math" w:cs="Arial"/>
+                  <w:sz w:val="24"/>
+                  <w:szCs w:val="24"/>
+                </w:rPr>
+                <m:t>σ</m:t>
+              </m:r>
+            </m:e>
+            <m:sub>
+              <m:eqArr>
+                <m:eqArrPr>
+                  <m:ctrlPr>
+                    <w:rPr>
+                      <w:rFonts w:ascii="Cambria Math" w:eastAsiaTheme="minorEastAsia" w:hAnsi="Cambria Math" w:cs="Arial"/>
+                      <w:i/>
+                      <w:sz w:val="24"/>
+                      <w:szCs w:val="24"/>
+                    </w:rPr>
+                  </m:ctrlPr>
+                </m:eqArrPr>
+                <m:e>
+                  <m:d>
+                    <m:dPr>
+                      <m:ctrlPr>
+                        <w:rPr>
+                          <w:rFonts w:ascii="Cambria Math" w:eastAsiaTheme="minorEastAsia" w:hAnsi="Cambria Math" w:cs="Arial"/>
+                          <w:i/>
+                          <w:sz w:val="24"/>
+                          <w:szCs w:val="24"/>
+                        </w:rPr>
+                      </m:ctrlPr>
+                    </m:dPr>
+                    <m:e>
+                      <m:r>
+                        <w:rPr>
+                          <w:rFonts w:ascii="Cambria Math" w:eastAsiaTheme="minorEastAsia" w:hAnsi="Cambria Math" w:cs="Arial"/>
+                          <w:sz w:val="24"/>
+                          <w:szCs w:val="24"/>
+                        </w:rPr>
+                        <m:t>1/1/2018 00:00 ≤ instanteChamada ≤ 31/12/2018 23:59</m:t>
+                      </m:r>
+                    </m:e>
+                  </m:d>
+                  <m:r>
+                    <w:rPr>
+                      <w:rFonts w:ascii="Cambria Math" w:eastAsiaTheme="minorEastAsia" w:hAnsi="Cambria Math" w:cs="Arial"/>
+                      <w:sz w:val="24"/>
+                      <w:szCs w:val="24"/>
+                    </w:rPr>
+                    <m:t xml:space="preserve">∧ </m:t>
+                  </m:r>
+                </m:e>
+                <m:e>
+                  <m:r>
+                    <w:rPr>
+                      <w:rFonts w:ascii="Cambria Math" w:eastAsiaTheme="minorEastAsia" w:hAnsi="Cambria Math" w:cs="Arial"/>
+                      <w:sz w:val="24"/>
+                      <w:szCs w:val="24"/>
+                    </w:rPr>
+                    <m:t>moradaLocal="Oliveira do Hospital"</m:t>
+                  </m:r>
+                </m:e>
+              </m:eqArr>
+            </m:sub>
+          </m:sSub>
+          <m:d>
+            <m:dPr>
+              <m:ctrlPr>
+                <w:rPr>
+                  <w:rFonts w:ascii="Cambria Math" w:eastAsiaTheme="minorEastAsia" w:hAnsi="Cambria Math" w:cs="Arial"/>
+                  <w:i/>
+                  <w:sz w:val="24"/>
+                  <w:szCs w:val="24"/>
+                </w:rPr>
+              </m:ctrlPr>
+            </m:dPr>
+            <m:e>
+              <m:r>
+                <w:rPr>
+                  <w:rFonts w:ascii="Cambria Math" w:eastAsiaTheme="minorEastAsia" w:hAnsi="Cambria Math" w:cs="Arial"/>
+                  <w:sz w:val="24"/>
+                  <w:szCs w:val="24"/>
+                </w:rPr>
+                <m:t>EventoEmergência</m:t>
+              </m:r>
+            </m:e>
+          </m:d>
+        </m:oMath>
+      </m:oMathPara>
+    </w:p>
+    <w:p>
+      <w:pPr>
+        <w:rPr>
+          <w:rFonts w:ascii="Arial" w:eastAsiaTheme="minorEastAsia" w:hAnsi="Arial" w:cs="Arial"/>
+          <w:sz w:val="24"/>
+          <w:szCs w:val="24"/>
+        </w:rPr>
+      </w:pPr>
+      <m:oMathPara>
+        <m:oMath>
+          <m:sSub>
+            <m:sSubPr>
+              <m:ctrlPr>
+                <w:rPr>
+                  <w:rFonts w:ascii="Cambria Math" w:eastAsiaTheme="minorEastAsia" w:hAnsi="Cambria Math" w:cs="Arial"/>
+                  <w:i/>
+                  <w:sz w:val="24"/>
+                  <w:szCs w:val="24"/>
+                </w:rPr>
+              </m:ctrlPr>
+            </m:sSubPr>
+            <m:e>
+              <m:r>
+                <w:rPr>
+                  <w:rFonts w:ascii="Cambria Math" w:eastAsiaTheme="minorEastAsia" w:hAnsi="Cambria Math" w:cs="Arial"/>
+                  <w:sz w:val="24"/>
+                  <w:szCs w:val="24"/>
+                </w:rPr>
+                <m:t>T</m:t>
+              </m:r>
+            </m:e>
+            <m:sub>
+              <m:r>
+                <w:rPr>
+                  <w:rFonts w:ascii="Cambria Math" w:eastAsiaTheme="minorEastAsia" w:hAnsi="Cambria Math" w:cs="Arial"/>
+                  <w:sz w:val="24"/>
+                  <w:szCs w:val="24"/>
+                </w:rPr>
+                <m:t>2</m:t>
+              </m:r>
+            </m:sub>
+          </m:sSub>
+          <m:r>
+            <w:rPr>
+              <w:rFonts w:ascii="Cambria Math" w:eastAsiaTheme="minorEastAsia" w:hAnsi="Cambria Math" w:cs="Arial"/>
+              <w:sz w:val="24"/>
+              <w:szCs w:val="24"/>
+            </w:rPr>
+            <m:t>←</m:t>
+          </m:r>
+          <m:sSub>
+            <m:sSubPr>
+              <m:ctrlPr>
+                <w:rPr>
+                  <w:rFonts w:ascii="Cambria Math" w:hAnsi="Cambria Math" w:cs="Arial"/>
+                  <w:i/>
+                  <w:sz w:val="24"/>
+                  <w:szCs w:val="24"/>
+                </w:rPr>
+              </m:ctrlPr>
+            </m:sSubPr>
+            <m:e>
+              <m:r>
+                <w:rPr>
+                  <w:rFonts w:ascii="Cambria Math" w:hAnsi="Cambria Math" w:cs="Arial"/>
+                  <w:sz w:val="24"/>
+                  <w:szCs w:val="24"/>
+                </w:rPr>
+                <m:t>π</m:t>
+              </m:r>
+            </m:e>
+            <m:sub>
+              <m:eqArr>
+                <m:eqArrPr>
+                  <m:ctrlPr>
+                    <w:rPr>
+                      <w:rFonts w:ascii="Cambria Math" w:hAnsi="Cambria Math" w:cs="Arial"/>
+                      <w:i/>
+                      <w:sz w:val="24"/>
+                      <w:szCs w:val="24"/>
+                    </w:rPr>
+                  </m:ctrlPr>
+                </m:eqArrPr>
+                <m:e>
+                  <m:r>
+                    <w:rPr>
+                      <w:rFonts w:ascii="Cambria Math" w:hAnsi="Cambria Math" w:cs="Arial"/>
+                      <w:sz w:val="24"/>
+                      <w:szCs w:val="24"/>
+                    </w:rPr>
+                    <m:t xml:space="preserve">numProcessoSocorro, </m:t>
+                  </m:r>
+                </m:e>
+                <m:e>
+                  <m:r>
+                    <w:rPr>
+                      <w:rFonts w:ascii="Cambria Math" w:hAnsi="Cambria Math" w:cs="Arial"/>
+                      <w:sz w:val="24"/>
+                      <w:szCs w:val="24"/>
+                    </w:rPr>
+                    <m:t xml:space="preserve"> numMeio,   nomeEntidade</m:t>
+                  </m:r>
+                </m:e>
+              </m:eqArr>
+            </m:sub>
+          </m:sSub>
+          <m:r>
+            <w:rPr>
+              <w:rFonts w:ascii="Cambria Math" w:hAnsi="Cambria Math" w:cs="Arial"/>
+              <w:sz w:val="24"/>
+              <w:szCs w:val="24"/>
+            </w:rPr>
+            <m:t>(aciona</m:t>
+          </m:r>
+          <m:r>
+            <w:rPr>
+              <w:rFonts w:ascii="Cambria Math" w:eastAsiaTheme="minorEastAsia" w:hAnsi="Cambria Math" w:cs="Arial"/>
+              <w:sz w:val="24"/>
+              <w:szCs w:val="24"/>
+            </w:rPr>
+            <m:t>⋈</m:t>
+          </m:r>
+          <m:sSub>
+            <m:sSubPr>
+              <m:ctrlPr>
+                <w:rPr>
+                  <w:rFonts w:ascii="Cambria Math" w:eastAsiaTheme="minorEastAsia" w:hAnsi="Cambria Math" w:cs="Arial"/>
+                  <w:i/>
+                  <w:sz w:val="24"/>
+                  <w:szCs w:val="24"/>
+                </w:rPr>
+              </m:ctrlPr>
+            </m:sSubPr>
+            <m:e>
+              <m:r>
+                <w:rPr>
+                  <w:rFonts w:ascii="Cambria Math" w:eastAsiaTheme="minorEastAsia" w:hAnsi="Cambria Math" w:cs="Arial"/>
+                  <w:sz w:val="24"/>
+                  <w:szCs w:val="24"/>
+                </w:rPr>
+                <m:t>T</m:t>
+              </m:r>
+            </m:e>
+            <m:sub>
+              <m:r>
+                <w:rPr>
+                  <w:rFonts w:ascii="Cambria Math" w:eastAsiaTheme="minorEastAsia" w:hAnsi="Cambria Math" w:cs="Arial"/>
+                  <w:sz w:val="24"/>
+                  <w:szCs w:val="24"/>
+                </w:rPr>
+                <m:t>1</m:t>
+              </m:r>
+            </m:sub>
+          </m:sSub>
+          <m:r>
+            <w:rPr>
+              <w:rFonts w:ascii="Cambria Math" w:eastAsiaTheme="minorEastAsia" w:hAnsi="Cambria Math" w:cs="Arial"/>
+              <w:sz w:val="24"/>
+              <w:szCs w:val="24"/>
+            </w:rPr>
+            <m:t xml:space="preserve">)- </m:t>
+          </m:r>
+          <m:sSub>
+            <m:sSubPr>
+              <m:ctrlPr>
+                <w:rPr>
+                  <w:rFonts w:ascii="Cambria Math" w:hAnsi="Cambria Math" w:cs="Arial"/>
+                  <w:i/>
+                  <w:sz w:val="24"/>
+                  <w:szCs w:val="24"/>
+                </w:rPr>
+              </m:ctrlPr>
+            </m:sSubPr>
+            <m:e>
+              <m:r>
+                <w:rPr>
+                  <w:rFonts w:ascii="Cambria Math" w:hAnsi="Cambria Math" w:cs="Arial"/>
+                  <w:sz w:val="24"/>
+                  <w:szCs w:val="24"/>
+                </w:rPr>
+                <m:t>π</m:t>
+              </m:r>
+            </m:e>
+            <m:sub>
+              <m:eqArr>
+                <m:eqArrPr>
+                  <m:ctrlPr>
+                    <w:rPr>
+                      <w:rFonts w:ascii="Cambria Math" w:hAnsi="Cambria Math" w:cs="Arial"/>
+                      <w:i/>
+                      <w:sz w:val="24"/>
+                      <w:szCs w:val="24"/>
+                    </w:rPr>
+                  </m:ctrlPr>
+                </m:eqArrPr>
+                <m:e>
+                  <m:r>
+                    <w:rPr>
+                      <w:rFonts w:ascii="Cambria Math" w:hAnsi="Cambria Math" w:cs="Arial"/>
+                      <w:sz w:val="24"/>
+                      <w:szCs w:val="24"/>
+                    </w:rPr>
+                    <m:t xml:space="preserve">numProcessoSocorro, </m:t>
+                  </m:r>
+                </m:e>
+                <m:e>
+                  <m:r>
+                    <w:rPr>
+                      <w:rFonts w:ascii="Cambria Math" w:hAnsi="Cambria Math" w:cs="Arial"/>
+                      <w:sz w:val="24"/>
+                      <w:szCs w:val="24"/>
+                    </w:rPr>
+                    <m:t xml:space="preserve"> numMeio,   nomeEntidade</m:t>
+                  </m:r>
+                </m:e>
+              </m:eqArr>
+            </m:sub>
+          </m:sSub>
+          <m:r>
+            <w:rPr>
+              <w:rFonts w:ascii="Cambria Math" w:hAnsi="Cambria Math" w:cs="Arial"/>
+              <w:sz w:val="24"/>
+              <w:szCs w:val="24"/>
+            </w:rPr>
+            <m:t>(audita)</m:t>
+          </m:r>
+        </m:oMath>
+      </m:oMathPara>
+    </w:p>
+    <w:p>
+      <w:pPr>
+        <w:rPr>
+          <w:rFonts w:ascii="Arial" w:eastAsiaTheme="minorEastAsia" w:hAnsi="Arial" w:cs="Arial"/>
+          <w:sz w:val="24"/>
+          <w:szCs w:val="24"/>
+        </w:rPr>
+      </w:pPr>
+      <m:oMathPara>
+        <m:oMath>
+          <m:sSub>
+            <m:sSubPr>
+              <m:ctrlPr>
+                <w:rPr>
+                  <w:rFonts w:ascii="Cambria Math" w:hAnsi="Cambria Math" w:cs="Arial"/>
+                  <w:i/>
+                  <w:sz w:val="24"/>
+                  <w:szCs w:val="24"/>
+                </w:rPr>
+              </m:ctrlPr>
+            </m:sSubPr>
+            <m:e>
+              <m:r>
+                <w:rPr>
+                  <w:rFonts w:ascii="Cambria Math" w:hAnsi="Cambria Math" w:cs="Arial"/>
+                  <w:sz w:val="24"/>
+                  <w:szCs w:val="24"/>
+                </w:rPr>
+                <m:t>π</m:t>
+              </m:r>
+            </m:e>
+            <m:sub>
+              <m:r>
+                <w:rPr>
+                  <w:rFonts w:ascii="Cambria Math" w:hAnsi="Cambria Math" w:cs="Arial"/>
+                  <w:sz w:val="24"/>
+                  <w:szCs w:val="24"/>
+                </w:rPr>
+                <m:t>num</m:t>
+              </m:r>
+              <m:r>
+                <w:rPr>
+                  <w:rFonts w:ascii="Cambria Math" w:hAnsi="Cambria Math" w:cs="Arial"/>
+                  <w:sz w:val="24"/>
+                  <w:szCs w:val="24"/>
+                </w:rPr>
+                <m:t>ProcessoSocorro</m:t>
+              </m:r>
+            </m:sub>
+          </m:sSub>
+          <m:d>
+            <m:dPr>
+              <m:ctrlPr>
+                <w:rPr>
+                  <w:rFonts w:ascii="Cambria Math" w:hAnsi="Cambria Math" w:cs="Arial"/>
+                  <w:i/>
+                  <w:sz w:val="24"/>
+                  <w:szCs w:val="24"/>
+                </w:rPr>
+              </m:ctrlPr>
+            </m:dPr>
+            <m:e>
+              <m:sSub>
+                <m:sSubPr>
+                  <m:ctrlPr>
+                    <w:rPr>
+                      <w:rFonts w:ascii="Cambria Math" w:hAnsi="Cambria Math" w:cs="Arial"/>
+                      <w:i/>
+                      <w:sz w:val="24"/>
+                      <w:szCs w:val="24"/>
+                    </w:rPr>
+                  </m:ctrlPr>
+                </m:sSubPr>
+                <m:e>
+                  <m:r>
+                    <w:rPr>
+                      <w:rFonts w:ascii="Cambria Math" w:hAnsi="Cambria Math" w:cs="Arial"/>
+                      <w:sz w:val="24"/>
+                      <w:szCs w:val="24"/>
+                    </w:rPr>
+                    <m:t>T</m:t>
+                  </m:r>
+                </m:e>
+                <m:sub>
+                  <m:r>
+                    <w:rPr>
+                      <w:rFonts w:ascii="Cambria Math" w:hAnsi="Cambria Math" w:cs="Arial"/>
+                      <w:sz w:val="24"/>
+                      <w:szCs w:val="24"/>
+                    </w:rPr>
+                    <m:t>2</m:t>
+                  </m:r>
+                </m:sub>
+              </m:sSub>
+            </m:e>
+          </m:d>
+        </m:oMath>
+      </m:oMathPara>
     </w:p>
     <w:sectPr>
       <w:pgSz w:w="11906" w:h="16838"/>
-      <w:pgMar w:top="1417" w:right="1701" w:bottom="1417" w:left="1701" w:header="708" w:footer="708" w:gutter="0"/>
+      <w:pgMar w:top="720" w:right="720" w:bottom="720" w:left="720" w:header="709" w:footer="709" w:gutter="0"/>
       <w:cols w:space="708"/>
       <w:docGrid w:linePitch="360"/>
     </w:sectPr>
   </w:body>
 </w:document>
+</file>
+
+<file path=word/endnotes.xml><?xml version="1.0" encoding="utf-8"?>
+<w:endnotes xmlns:wpc="http://schemas.microsoft.com/office/word/2010/wordprocessingCanvas" xmlns:cx="http://schemas.microsoft.com/office/drawing/2014/chartex" xmlns:cx1="http://schemas.microsoft.com/office/drawing/2015/9/8/chartex" xmlns:cx2="http://schemas.microsoft.com/office/drawing/2015/10/21/chartex" xmlns:cx3="http://schemas.microsoft.com/office/drawing/2016/5/9/chartex" xmlns:cx4="http://schemas.microsoft.com/office/drawing/2016/5/10/chartex" xmlns:cx5="http://schemas.microsoft.com/office/drawing/2016/5/11/chartex" xmlns:cx6="http://schemas.microsoft.com/office/drawing/2016/5/12/chartex" xmlns:cx7="http://schemas.microsoft.com/office/drawing/2016/5/13/chartex" xmlns:cx8="http://schemas.microsoft.com/office/drawing/2016/5/14/chartex" xmlns:mc="http://schemas.openxmlformats.org/markup-compatibility/2006" xmlns:aink="http://schemas.microsoft.com/office/drawing/2016/ink" xmlns:am3d="http://schemas.microsoft.com/office/drawing/2017/model3d" xmlns:o="urn:schemas-microsoft-com:office:office" xmlns:r="http://schemas.openxmlformats.org/officeDocument/2006/relationships" xmlns:m="http://schemas.openxmlformats.org/officeDocument/2006/math" xmlns:v="urn:schemas-microsoft-com:vml" xmlns:wp14="http://schemas.microsoft.com/office/word/2010/wordprocessingDrawing" xmlns:wp="http://schemas.openxmlformats.org/drawingml/2006/wordprocessingDrawing" xmlns:w10="urn:schemas-microsoft-com:office:word" xmlns:w="http://schemas.openxmlformats.org/wordprocessingml/2006/main" xmlns:w14="http://schemas.microsoft.com/office/word/2010/wordml" xmlns:w15="http://schemas.microsoft.com/office/word/2012/wordml" xmlns:w16cid="http://schemas.microsoft.com/office/word/2016/wordml/cid" xmlns:w16se="http://schemas.microsoft.com/office/word/2015/wordml/symex" xmlns:wpg="http://schemas.microsoft.com/office/word/2010/wordprocessingGroup" xmlns:wpi="http://schemas.microsoft.com/office/word/2010/wordprocessingInk" xmlns:wne="http://schemas.microsoft.com/office/word/2006/wordml" xmlns:wps="http://schemas.microsoft.com/office/word/2010/wordprocessingShape" mc:Ignorable="w14 w15 w16se w16cid wp14">
+  <w:endnote w:type="separator" w:id="-1">
+    <w:p>
+      <w:pPr>
+        <w:spacing w:after="0" w:line="240" w:lineRule="auto"/>
+      </w:pPr>
+      <w:r>
+        <w:separator/>
+      </w:r>
+    </w:p>
+  </w:endnote>
+  <w:endnote w:type="continuationSeparator" w:id="0">
+    <w:p>
+      <w:pPr>
+        <w:spacing w:after="0" w:line="240" w:lineRule="auto"/>
+      </w:pPr>
+      <w:r>
+        <w:continuationSeparator/>
+      </w:r>
+    </w:p>
+  </w:endnote>
+</w:endnotes>
+</file>
+
+<file path=word/footnotes.xml><?xml version="1.0" encoding="utf-8"?>
+<w:footnotes xmlns:wpc="http://schemas.microsoft.com/office/word/2010/wordprocessingCanvas" xmlns:cx="http://schemas.microsoft.com/office/drawing/2014/chartex" xmlns:cx1="http://schemas.microsoft.com/office/drawing/2015/9/8/chartex" xmlns:cx2="http://schemas.microsoft.com/office/drawing/2015/10/21/chartex" xmlns:cx3="http://schemas.microsoft.com/office/drawing/2016/5/9/chartex" xmlns:cx4="http://schemas.microsoft.com/office/drawing/2016/5/10/chartex" xmlns:cx5="http://schemas.microsoft.com/office/drawing/2016/5/11/chartex" xmlns:cx6="http://schemas.microsoft.com/office/drawing/2016/5/12/chartex" xmlns:cx7="http://schemas.microsoft.com/office/drawing/2016/5/13/chartex" xmlns:cx8="http://schemas.microsoft.com/office/drawing/2016/5/14/chartex" xmlns:mc="http://schemas.openxmlformats.org/markup-compatibility/2006" xmlns:aink="http://schemas.microsoft.com/office/drawing/2016/ink" xmlns:am3d="http://schemas.microsoft.com/office/drawing/2017/model3d" xmlns:o="urn:schemas-microsoft-com:office:office" xmlns:r="http://schemas.openxmlformats.org/officeDocument/2006/relationships" xmlns:m="http://schemas.openxmlformats.org/officeDocument/2006/math" xmlns:v="urn:schemas-microsoft-com:vml" xmlns:wp14="http://schemas.microsoft.com/office/word/2010/wordprocessingDrawing" xmlns:wp="http://schemas.openxmlformats.org/drawingml/2006/wordprocessingDrawing" xmlns:w10="urn:schemas-microsoft-com:office:word" xmlns:w="http://schemas.openxmlformats.org/wordprocessingml/2006/main" xmlns:w14="http://schemas.microsoft.com/office/word/2010/wordml" xmlns:w15="http://schemas.microsoft.com/office/word/2012/wordml" xmlns:w16cid="http://schemas.microsoft.com/office/word/2016/wordml/cid" xmlns:w16se="http://schemas.microsoft.com/office/word/2015/wordml/symex" xmlns:wpg="http://schemas.microsoft.com/office/word/2010/wordprocessingGroup" xmlns:wpi="http://schemas.microsoft.com/office/word/2010/wordprocessingInk" xmlns:wne="http://schemas.microsoft.com/office/word/2006/wordml" xmlns:wps="http://schemas.microsoft.com/office/word/2010/wordprocessingShape" mc:Ignorable="w14 w15 w16se w16cid wp14">
+  <w:footnote w:type="separator" w:id="-1">
+    <w:p>
+      <w:pPr>
+        <w:spacing w:after="0" w:line="240" w:lineRule="auto"/>
+      </w:pPr>
+      <w:r>
+        <w:separator/>
+      </w:r>
+    </w:p>
+  </w:footnote>
+  <w:footnote w:type="continuationSeparator" w:id="0">
+    <w:p>
+      <w:pPr>
+        <w:spacing w:after="0" w:line="240" w:lineRule="auto"/>
+      </w:pPr>
+      <w:r>
+        <w:continuationSeparator/>
+      </w:r>
+    </w:p>
+  </w:footnote>
+</w:footnotes>
 </file>
 
 <file path=word/numbering.xml><?xml version="1.0" encoding="utf-8"?>
@@ -1509,6 +2107,50 @@
       <w:contextualSpacing/>
     </w:pPr>
   </w:style>
+  <w:style w:type="paragraph" w:styleId="Header">
+    <w:name w:val="header"/>
+    <w:basedOn w:val="Normal"/>
+    <w:link w:val="HeaderChar"/>
+    <w:uiPriority w:val="99"/>
+    <w:unhideWhenUsed/>
+    <w:rsid w:val="00916833"/>
+    <w:pPr>
+      <w:tabs>
+        <w:tab w:val="center" w:pos="4252"/>
+        <w:tab w:val="right" w:pos="8504"/>
+      </w:tabs>
+      <w:spacing w:after="0" w:line="240" w:lineRule="auto"/>
+    </w:pPr>
+  </w:style>
+  <w:style w:type="character" w:customStyle="1" w:styleId="HeaderChar">
+    <w:name w:val="Header Char"/>
+    <w:basedOn w:val="DefaultParagraphFont"/>
+    <w:link w:val="Header"/>
+    <w:uiPriority w:val="99"/>
+    <w:rsid w:val="00916833"/>
+  </w:style>
+  <w:style w:type="paragraph" w:styleId="Footer">
+    <w:name w:val="footer"/>
+    <w:basedOn w:val="Normal"/>
+    <w:link w:val="FooterChar"/>
+    <w:uiPriority w:val="99"/>
+    <w:unhideWhenUsed/>
+    <w:rsid w:val="00916833"/>
+    <w:pPr>
+      <w:tabs>
+        <w:tab w:val="center" w:pos="4252"/>
+        <w:tab w:val="right" w:pos="8504"/>
+      </w:tabs>
+      <w:spacing w:after="0" w:line="240" w:lineRule="auto"/>
+    </w:pPr>
+  </w:style>
+  <w:style w:type="character" w:customStyle="1" w:styleId="FooterChar">
+    <w:name w:val="Footer Char"/>
+    <w:basedOn w:val="DefaultParagraphFont"/>
+    <w:link w:val="Footer"/>
+    <w:uiPriority w:val="99"/>
+    <w:rsid w:val="00916833"/>
+  </w:style>
 </w:styles>
 </file>
 

</xml_diff>